<commit_message>
Actualizacion documento de diseno
</commit_message>
<xml_diff>
--- a/NoteBook/working notes and documents/Documento de Diseno.docx
+++ b/NoteBook/working notes and documents/Documento de Diseno.docx
@@ -655,9 +655,9 @@
       <w:pPr>
         <w:pStyle w:val="Puesto"/>
         <w:sectPr>
-          <w:headerReference w:type="default" r:id="rId7"/>
-          <w:footerReference w:type="even" r:id="rId8"/>
-          <w:footerReference w:type="default" r:id="rId9"/>
+          <w:headerReference w:type="default" r:id="rId8"/>
+          <w:footerReference w:type="even" r:id="rId9"/>
+          <w:footerReference w:type="default" r:id="rId10"/>
           <w:pgSz w:w="12242" w:h="15842" w:code="1"/>
           <w:pgMar w:top="1418" w:right="1418" w:bottom="1418" w:left="1418" w:header="709" w:footer="709" w:gutter="0"/>
           <w:cols w:space="708"/>
@@ -700,7 +700,7 @@
       <w:r>
         <w:fldChar w:fldCharType="separate"/>
       </w:r>
-      <w:hyperlink w:anchor="_Toc385183576" w:history="1">
+      <w:hyperlink w:anchor="_Toc385191158" w:history="1">
         <w:r>
           <w:rPr>
             <w:rStyle w:val="Hipervnculo"/>
@@ -746,7 +746,7 @@
             <w:noProof/>
             <w:webHidden/>
           </w:rPr>
-          <w:instrText xml:space="preserve"> PAGEREF _Toc385183576 \h </w:instrText>
+          <w:instrText xml:space="preserve"> PAGEREF _Toc385191158 \h </w:instrText>
         </w:r>
         <w:r>
           <w:rPr>
@@ -792,13 +792,13 @@
           <w:lang w:val="es-CO" w:eastAsia="es-CO"/>
         </w:rPr>
       </w:pPr>
-      <w:hyperlink w:anchor="_Toc385183577" w:history="1">
+      <w:hyperlink w:anchor="_Toc385191159" w:history="1">
         <w:r>
           <w:rPr>
             <w:rStyle w:val="Hipervnculo"/>
             <w:noProof/>
           </w:rPr>
-          <w:t>1.1</w:t>
+          <w:t>1.4</w:t>
         </w:r>
         <w:r>
           <w:rPr>
@@ -836,7 +836,7 @@
             <w:noProof/>
             <w:webHidden/>
           </w:rPr>
-          <w:instrText xml:space="preserve"> PAGEREF _Toc385183577 \h </w:instrText>
+          <w:instrText xml:space="preserve"> PAGEREF _Toc385191159 \h </w:instrText>
         </w:r>
         <w:r>
           <w:rPr>
@@ -884,7 +884,7 @@
           <w:lang w:val="es-CO" w:eastAsia="es-CO"/>
         </w:rPr>
       </w:pPr>
-      <w:hyperlink w:anchor="_Toc385183578" w:history="1">
+      <w:hyperlink w:anchor="_Toc385191160" w:history="1">
         <w:r>
           <w:rPr>
             <w:rStyle w:val="Hipervnculo"/>
@@ -909,7 +909,7 @@
             <w:rStyle w:val="Hipervnculo"/>
             <w:noProof/>
           </w:rPr>
-          <w:t>Diseño</w:t>
+          <w:t>Diseño de Alto Nivel</w:t>
         </w:r>
         <w:r>
           <w:rPr>
@@ -930,7 +930,7 @@
             <w:noProof/>
             <w:webHidden/>
           </w:rPr>
-          <w:instrText xml:space="preserve"> PAGEREF _Toc385183578 \h </w:instrText>
+          <w:instrText xml:space="preserve"> PAGEREF _Toc385191160 \h </w:instrText>
         </w:r>
         <w:r>
           <w:rPr>
@@ -950,7 +950,7 @@
             <w:noProof/>
             <w:webHidden/>
           </w:rPr>
-          <w:t>4</w:t>
+          <w:t>3</w:t>
         </w:r>
         <w:r>
           <w:rPr>
@@ -976,7 +976,7 @@
           <w:lang w:val="es-CO" w:eastAsia="es-CO"/>
         </w:rPr>
       </w:pPr>
-      <w:hyperlink w:anchor="_Toc385183579" w:history="1">
+      <w:hyperlink w:anchor="_Toc385191161" w:history="1">
         <w:r>
           <w:rPr>
             <w:rStyle w:val="Hipervnculo"/>
@@ -999,7 +999,7 @@
             <w:rStyle w:val="Hipervnculo"/>
             <w:noProof/>
           </w:rPr>
-          <w:t>Alto nivel</w:t>
+          <w:t>Patrón de Diseño Fachada</w:t>
         </w:r>
         <w:r>
           <w:rPr>
@@ -1020,7 +1020,7 @@
             <w:noProof/>
             <w:webHidden/>
           </w:rPr>
-          <w:instrText xml:space="preserve"> PAGEREF _Toc385183579 \h </w:instrText>
+          <w:instrText xml:space="preserve"> PAGEREF _Toc385191161 \h </w:instrText>
         </w:r>
         <w:r>
           <w:rPr>
@@ -1055,6 +1055,7 @@
       <w:pPr>
         <w:pStyle w:val="TDC2"/>
         <w:tabs>
+          <w:tab w:val="left" w:pos="880"/>
           <w:tab w:val="right" w:leader="dot" w:pos="8828"/>
         </w:tabs>
         <w:rPr>
@@ -1065,36 +1066,40 @@
           <w:lang w:val="es-CO" w:eastAsia="es-CO"/>
         </w:rPr>
       </w:pPr>
-      <w:hyperlink w:anchor="_Toc385183582" w:history="1">
+      <w:hyperlink w:anchor="_Toc385191162" w:history="1">
         <w:r>
           <w:rPr>
             <w:rStyle w:val="Hipervnculo"/>
-            <w:rFonts w:ascii="Times New Roman" w:hAnsi="Times New Roman" w:cs="Times New Roman"/>
-            <w:noProof/>
-            <w:snapToGrid w:val="0"/>
-            <w:w w:val="0"/>
-            <w:u w:color="000000"/>
-            <w:bdr w:val="none" w:sz="0" w:space="0" w:color="000000"/>
-            <w:shd w:val="clear" w:color="000000" w:fill="000000"/>
-            <w:lang w:val="x-none" w:eastAsia="x-none" w:bidi="x-none"/>
-            <w14:scene3d>
-              <w14:camera w14:prst="orthographicFront"/>
-              <w14:lightRig w14:rig="threePt" w14:dir="t">
-                <w14:rot w14:lat="0" w14:lon="0" w14:rev="0"/>
-              </w14:lightRig>
-            </w14:scene3d>
-          </w:rPr>
-          <w:t>2.1.</w:t>
-        </w:r>
-        <w:r>
-          <w:rPr>
-            <w:noProof/>
-            <w:webHidden/>
+            <w:noProof/>
+          </w:rPr>
+          <w:t>2.2</w:t>
+        </w:r>
+        <w:r>
+          <w:rPr>
+            <w:rFonts w:asciiTheme="minorHAnsi" w:eastAsiaTheme="minorEastAsia" w:hAnsiTheme="minorHAnsi" w:cstheme="minorBidi"/>
+            <w:smallCaps w:val="0"/>
+            <w:noProof/>
+            <w:szCs w:val="22"/>
+            <w:lang w:val="es-CO" w:eastAsia="es-CO"/>
           </w:rPr>
           <w:tab/>
         </w:r>
         <w:r>
           <w:rPr>
+            <w:rStyle w:val="Hipervnculo"/>
+            <w:noProof/>
+          </w:rPr>
+          <w:t>DTO</w:t>
+        </w:r>
+        <w:r>
+          <w:rPr>
+            <w:noProof/>
+            <w:webHidden/>
+          </w:rPr>
+          <w:tab/>
+        </w:r>
+        <w:r>
+          <w:rPr>
             <w:noProof/>
             <w:webHidden/>
           </w:rPr>
@@ -1105,91 +1110,7 @@
             <w:noProof/>
             <w:webHidden/>
           </w:rPr>
-          <w:instrText xml:space="preserve"> PAGEREF _Toc385183582 \h </w:instrText>
-        </w:r>
-        <w:r>
-          <w:rPr>
-            <w:noProof/>
-            <w:webHidden/>
-          </w:rPr>
-        </w:r>
-        <w:r>
-          <w:rPr>
-            <w:noProof/>
-            <w:webHidden/>
-          </w:rPr>
-          <w:fldChar w:fldCharType="separate"/>
-        </w:r>
-        <w:r>
-          <w:rPr>
-            <w:noProof/>
-            <w:webHidden/>
-          </w:rPr>
-          <w:t>4</w:t>
-        </w:r>
-        <w:r>
-          <w:rPr>
-            <w:noProof/>
-            <w:webHidden/>
-          </w:rPr>
-          <w:fldChar w:fldCharType="end"/>
-        </w:r>
-      </w:hyperlink>
-    </w:p>
-    <w:p>
-      <w:pPr>
-        <w:pStyle w:val="TDC3"/>
-        <w:tabs>
-          <w:tab w:val="left" w:pos="1320"/>
-          <w:tab w:val="right" w:leader="dot" w:pos="8828"/>
-        </w:tabs>
-        <w:rPr>
-          <w:noProof/>
-        </w:rPr>
-      </w:pPr>
-      <w:hyperlink w:anchor="_Toc385183583" w:history="1">
-        <w:r>
-          <w:rPr>
-            <w:rStyle w:val="Hipervnculo"/>
-            <w:i/>
-            <w:noProof/>
-          </w:rPr>
-          <w:t>2.1.1.</w:t>
-        </w:r>
-        <w:r>
-          <w:rPr>
-            <w:noProof/>
-          </w:rPr>
-          <w:tab/>
-        </w:r>
-        <w:r>
-          <w:rPr>
-            <w:rStyle w:val="Hipervnculo"/>
-            <w:i/>
-            <w:noProof/>
-          </w:rPr>
-          <w:t>Diagrama de clases</w:t>
-        </w:r>
-        <w:r>
-          <w:rPr>
-            <w:noProof/>
-            <w:webHidden/>
-          </w:rPr>
-          <w:tab/>
-        </w:r>
-        <w:r>
-          <w:rPr>
-            <w:noProof/>
-            <w:webHidden/>
-          </w:rPr>
-          <w:fldChar w:fldCharType="begin"/>
-        </w:r>
-        <w:r>
-          <w:rPr>
-            <w:noProof/>
-            <w:webHidden/>
-          </w:rPr>
-          <w:instrText xml:space="preserve"> PAGEREF _Toc385183583 \h </w:instrText>
+          <w:instrText xml:space="preserve"> PAGEREF _Toc385191162 \h </w:instrText>
         </w:r>
         <w:r>
           <w:rPr>
@@ -1235,13 +1156,13 @@
           <w:lang w:val="es-CO" w:eastAsia="es-CO"/>
         </w:rPr>
       </w:pPr>
-      <w:hyperlink w:anchor="_Toc385183584" w:history="1">
+      <w:hyperlink w:anchor="_Toc385191163" w:history="1">
         <w:r>
           <w:rPr>
             <w:rStyle w:val="Hipervnculo"/>
             <w:noProof/>
           </w:rPr>
-          <w:t>2.2</w:t>
+          <w:t>2.3</w:t>
         </w:r>
         <w:r>
           <w:rPr>
@@ -1258,7 +1179,7 @@
             <w:rStyle w:val="Hipervnculo"/>
             <w:noProof/>
           </w:rPr>
-          <w:t>Detallado</w:t>
+          <w:t>Propiedades</w:t>
         </w:r>
         <w:r>
           <w:rPr>
@@ -1279,7 +1200,7 @@
             <w:noProof/>
             <w:webHidden/>
           </w:rPr>
-          <w:instrText xml:space="preserve"> PAGEREF _Toc385183584 \h </w:instrText>
+          <w:instrText xml:space="preserve"> PAGEREF _Toc385191163 \h </w:instrText>
         </w:r>
         <w:r>
           <w:rPr>
@@ -1314,6 +1235,7 @@
       <w:pPr>
         <w:pStyle w:val="TDC2"/>
         <w:tabs>
+          <w:tab w:val="left" w:pos="880"/>
           <w:tab w:val="right" w:leader="dot" w:pos="8828"/>
         </w:tabs>
         <w:rPr>
@@ -1324,36 +1246,40 @@
           <w:lang w:val="es-CO" w:eastAsia="es-CO"/>
         </w:rPr>
       </w:pPr>
-      <w:hyperlink w:anchor="_Toc385183585" w:history="1">
+      <w:hyperlink w:anchor="_Toc385191164" w:history="1">
         <w:r>
           <w:rPr>
             <w:rStyle w:val="Hipervnculo"/>
-            <w:rFonts w:ascii="Times New Roman" w:hAnsi="Times New Roman" w:cs="Times New Roman"/>
-            <w:noProof/>
-            <w:snapToGrid w:val="0"/>
-            <w:w w:val="0"/>
-            <w:u w:color="000000"/>
-            <w:bdr w:val="none" w:sz="0" w:space="0" w:color="000000"/>
-            <w:shd w:val="clear" w:color="000000" w:fill="000000"/>
-            <w:lang w:val="x-none" w:eastAsia="x-none" w:bidi="x-none"/>
-            <w14:scene3d>
-              <w14:camera w14:prst="orthographicFront"/>
-              <w14:lightRig w14:rig="threePt" w14:dir="t">
-                <w14:rot w14:lat="0" w14:lon="0" w14:rev="0"/>
-              </w14:lightRig>
-            </w14:scene3d>
-          </w:rPr>
-          <w:t>2.2.</w:t>
-        </w:r>
-        <w:r>
-          <w:rPr>
-            <w:noProof/>
-            <w:webHidden/>
+            <w:noProof/>
+          </w:rPr>
+          <w:t>2.4</w:t>
+        </w:r>
+        <w:r>
+          <w:rPr>
+            <w:rFonts w:asciiTheme="minorHAnsi" w:eastAsiaTheme="minorEastAsia" w:hAnsiTheme="minorHAnsi" w:cstheme="minorBidi"/>
+            <w:smallCaps w:val="0"/>
+            <w:noProof/>
+            <w:szCs w:val="22"/>
+            <w:lang w:val="es-CO" w:eastAsia="es-CO"/>
           </w:rPr>
           <w:tab/>
         </w:r>
         <w:r>
           <w:rPr>
+            <w:rStyle w:val="Hipervnculo"/>
+            <w:noProof/>
+          </w:rPr>
+          <w:t>Mensajes de Error</w:t>
+        </w:r>
+        <w:r>
+          <w:rPr>
+            <w:noProof/>
+            <w:webHidden/>
+          </w:rPr>
+          <w:tab/>
+        </w:r>
+        <w:r>
+          <w:rPr>
             <w:noProof/>
             <w:webHidden/>
           </w:rPr>
@@ -1364,7 +1290,7 @@
             <w:noProof/>
             <w:webHidden/>
           </w:rPr>
-          <w:instrText xml:space="preserve"> PAGEREF _Toc385183585 \h </w:instrText>
+          <w:instrText xml:space="preserve"> PAGEREF _Toc385191164 \h </w:instrText>
         </w:r>
         <w:r>
           <w:rPr>
@@ -1397,37 +1323,43 @@
     </w:p>
     <w:p>
       <w:pPr>
-        <w:pStyle w:val="TDC3"/>
+        <w:pStyle w:val="TDC2"/>
         <w:tabs>
-          <w:tab w:val="left" w:pos="1320"/>
+          <w:tab w:val="left" w:pos="880"/>
           <w:tab w:val="right" w:leader="dot" w:pos="8828"/>
         </w:tabs>
         <w:rPr>
+          <w:rFonts w:asciiTheme="minorHAnsi" w:eastAsiaTheme="minorEastAsia" w:hAnsiTheme="minorHAnsi" w:cstheme="minorBidi"/>
+          <w:smallCaps w:val="0"/>
           <w:noProof/>
-        </w:rPr>
-      </w:pPr>
-      <w:hyperlink w:anchor="_Toc385183586" w:history="1">
+          <w:szCs w:val="22"/>
+          <w:lang w:val="es-CO" w:eastAsia="es-CO"/>
+        </w:rPr>
+      </w:pPr>
+      <w:hyperlink w:anchor="_Toc385191165" w:history="1">
         <w:r>
           <w:rPr>
             <w:rStyle w:val="Hipervnculo"/>
-            <w:i/>
-            <w:noProof/>
-          </w:rPr>
-          <w:t>2.2.1.</w:t>
-        </w:r>
-        <w:r>
-          <w:rPr>
-            <w:noProof/>
+            <w:noProof/>
+          </w:rPr>
+          <w:t>2.5</w:t>
+        </w:r>
+        <w:r>
+          <w:rPr>
+            <w:rFonts w:asciiTheme="minorHAnsi" w:eastAsiaTheme="minorEastAsia" w:hAnsiTheme="minorHAnsi" w:cstheme="minorBidi"/>
+            <w:smallCaps w:val="0"/>
+            <w:noProof/>
+            <w:szCs w:val="22"/>
+            <w:lang w:val="es-CO" w:eastAsia="es-CO"/>
           </w:rPr>
           <w:tab/>
         </w:r>
         <w:r>
           <w:rPr>
             <w:rStyle w:val="Hipervnculo"/>
-            <w:i/>
-            <w:noProof/>
-          </w:rPr>
-          <w:t>Diagrama de clases</w:t>
+            <w:noProof/>
+          </w:rPr>
+          <w:t>Mensajes del Sistema</w:t>
         </w:r>
         <w:r>
           <w:rPr>
@@ -1448,7 +1380,7 @@
             <w:noProof/>
             <w:webHidden/>
           </w:rPr>
-          <w:instrText xml:space="preserve"> PAGEREF _Toc385183586 \h </w:instrText>
+          <w:instrText xml:space="preserve"> PAGEREF _Toc385191165 \h </w:instrText>
         </w:r>
         <w:r>
           <w:rPr>
@@ -1469,6 +1401,370 @@
             <w:webHidden/>
           </w:rPr>
           <w:t>5</w:t>
+        </w:r>
+        <w:r>
+          <w:rPr>
+            <w:noProof/>
+            <w:webHidden/>
+          </w:rPr>
+          <w:fldChar w:fldCharType="end"/>
+        </w:r>
+      </w:hyperlink>
+    </w:p>
+    <w:p>
+      <w:pPr>
+        <w:pStyle w:val="TDC2"/>
+        <w:tabs>
+          <w:tab w:val="left" w:pos="880"/>
+          <w:tab w:val="right" w:leader="dot" w:pos="8828"/>
+        </w:tabs>
+        <w:rPr>
+          <w:rFonts w:asciiTheme="minorHAnsi" w:eastAsiaTheme="minorEastAsia" w:hAnsiTheme="minorHAnsi" w:cstheme="minorBidi"/>
+          <w:smallCaps w:val="0"/>
+          <w:noProof/>
+          <w:szCs w:val="22"/>
+          <w:lang w:val="es-CO" w:eastAsia="es-CO"/>
+        </w:rPr>
+      </w:pPr>
+      <w:hyperlink w:anchor="_Toc385191166" w:history="1">
+        <w:r>
+          <w:rPr>
+            <w:rStyle w:val="Hipervnculo"/>
+            <w:noProof/>
+          </w:rPr>
+          <w:t>2.6</w:t>
+        </w:r>
+        <w:r>
+          <w:rPr>
+            <w:rFonts w:asciiTheme="minorHAnsi" w:eastAsiaTheme="minorEastAsia" w:hAnsiTheme="minorHAnsi" w:cstheme="minorBidi"/>
+            <w:smallCaps w:val="0"/>
+            <w:noProof/>
+            <w:szCs w:val="22"/>
+            <w:lang w:val="es-CO" w:eastAsia="es-CO"/>
+          </w:rPr>
+          <w:tab/>
+        </w:r>
+        <w:r>
+          <w:rPr>
+            <w:rStyle w:val="Hipervnculo"/>
+            <w:noProof/>
+          </w:rPr>
+          <w:t>ComparadorException</w:t>
+        </w:r>
+        <w:r>
+          <w:rPr>
+            <w:noProof/>
+            <w:webHidden/>
+          </w:rPr>
+          <w:tab/>
+        </w:r>
+        <w:r>
+          <w:rPr>
+            <w:noProof/>
+            <w:webHidden/>
+          </w:rPr>
+          <w:fldChar w:fldCharType="begin"/>
+        </w:r>
+        <w:r>
+          <w:rPr>
+            <w:noProof/>
+            <w:webHidden/>
+          </w:rPr>
+          <w:instrText xml:space="preserve"> PAGEREF _Toc385191166 \h </w:instrText>
+        </w:r>
+        <w:r>
+          <w:rPr>
+            <w:noProof/>
+            <w:webHidden/>
+          </w:rPr>
+        </w:r>
+        <w:r>
+          <w:rPr>
+            <w:noProof/>
+            <w:webHidden/>
+          </w:rPr>
+          <w:fldChar w:fldCharType="separate"/>
+        </w:r>
+        <w:r>
+          <w:rPr>
+            <w:noProof/>
+            <w:webHidden/>
+          </w:rPr>
+          <w:t>5</w:t>
+        </w:r>
+        <w:r>
+          <w:rPr>
+            <w:noProof/>
+            <w:webHidden/>
+          </w:rPr>
+          <w:fldChar w:fldCharType="end"/>
+        </w:r>
+      </w:hyperlink>
+    </w:p>
+    <w:p>
+      <w:pPr>
+        <w:pStyle w:val="TDC1"/>
+        <w:tabs>
+          <w:tab w:val="left" w:pos="440"/>
+          <w:tab w:val="right" w:leader="dot" w:pos="8828"/>
+        </w:tabs>
+        <w:rPr>
+          <w:rFonts w:asciiTheme="minorHAnsi" w:eastAsiaTheme="minorEastAsia" w:hAnsiTheme="minorHAnsi" w:cstheme="minorBidi"/>
+          <w:b w:val="0"/>
+          <w:bCs w:val="0"/>
+          <w:caps w:val="0"/>
+          <w:noProof/>
+          <w:szCs w:val="22"/>
+          <w:lang w:val="es-CO" w:eastAsia="es-CO"/>
+        </w:rPr>
+      </w:pPr>
+      <w:hyperlink w:anchor="_Toc385191167" w:history="1">
+        <w:r>
+          <w:rPr>
+            <w:rStyle w:val="Hipervnculo"/>
+            <w:noProof/>
+          </w:rPr>
+          <w:t>3</w:t>
+        </w:r>
+        <w:r>
+          <w:rPr>
+            <w:rFonts w:asciiTheme="minorHAnsi" w:eastAsiaTheme="minorEastAsia" w:hAnsiTheme="minorHAnsi" w:cstheme="minorBidi"/>
+            <w:b w:val="0"/>
+            <w:bCs w:val="0"/>
+            <w:caps w:val="0"/>
+            <w:noProof/>
+            <w:szCs w:val="22"/>
+            <w:lang w:val="es-CO" w:eastAsia="es-CO"/>
+          </w:rPr>
+          <w:tab/>
+        </w:r>
+        <w:r>
+          <w:rPr>
+            <w:rStyle w:val="Hipervnculo"/>
+            <w:noProof/>
+          </w:rPr>
+          <w:t>Diseño detallado</w:t>
+        </w:r>
+        <w:r>
+          <w:rPr>
+            <w:noProof/>
+            <w:webHidden/>
+          </w:rPr>
+          <w:tab/>
+        </w:r>
+        <w:r>
+          <w:rPr>
+            <w:noProof/>
+            <w:webHidden/>
+          </w:rPr>
+          <w:fldChar w:fldCharType="begin"/>
+        </w:r>
+        <w:r>
+          <w:rPr>
+            <w:noProof/>
+            <w:webHidden/>
+          </w:rPr>
+          <w:instrText xml:space="preserve"> PAGEREF _Toc385191167 \h </w:instrText>
+        </w:r>
+        <w:r>
+          <w:rPr>
+            <w:noProof/>
+            <w:webHidden/>
+          </w:rPr>
+        </w:r>
+        <w:r>
+          <w:rPr>
+            <w:noProof/>
+            <w:webHidden/>
+          </w:rPr>
+          <w:fldChar w:fldCharType="separate"/>
+        </w:r>
+        <w:r>
+          <w:rPr>
+            <w:noProof/>
+            <w:webHidden/>
+          </w:rPr>
+          <w:t>6</w:t>
+        </w:r>
+        <w:r>
+          <w:rPr>
+            <w:noProof/>
+            <w:webHidden/>
+          </w:rPr>
+          <w:fldChar w:fldCharType="end"/>
+        </w:r>
+      </w:hyperlink>
+    </w:p>
+    <w:p>
+      <w:pPr>
+        <w:pStyle w:val="TDC2"/>
+        <w:tabs>
+          <w:tab w:val="left" w:pos="880"/>
+          <w:tab w:val="right" w:leader="dot" w:pos="8828"/>
+        </w:tabs>
+        <w:rPr>
+          <w:rFonts w:asciiTheme="minorHAnsi" w:eastAsiaTheme="minorEastAsia" w:hAnsiTheme="minorHAnsi" w:cstheme="minorBidi"/>
+          <w:smallCaps w:val="0"/>
+          <w:noProof/>
+          <w:szCs w:val="22"/>
+          <w:lang w:val="es-CO" w:eastAsia="es-CO"/>
+        </w:rPr>
+      </w:pPr>
+      <w:hyperlink w:anchor="_Toc385191168" w:history="1">
+        <w:r>
+          <w:rPr>
+            <w:rStyle w:val="Hipervnculo"/>
+            <w:noProof/>
+          </w:rPr>
+          <w:t>3.4</w:t>
+        </w:r>
+        <w:r>
+          <w:rPr>
+            <w:rFonts w:asciiTheme="minorHAnsi" w:eastAsiaTheme="minorEastAsia" w:hAnsiTheme="minorHAnsi" w:cstheme="minorBidi"/>
+            <w:smallCaps w:val="0"/>
+            <w:noProof/>
+            <w:szCs w:val="22"/>
+            <w:lang w:val="es-CO" w:eastAsia="es-CO"/>
+          </w:rPr>
+          <w:tab/>
+        </w:r>
+        <w:r>
+          <w:rPr>
+            <w:rStyle w:val="Hipervnculo"/>
+            <w:noProof/>
+          </w:rPr>
+          <w:t>Estándar de defectos</w:t>
+        </w:r>
+        <w:r>
+          <w:rPr>
+            <w:noProof/>
+            <w:webHidden/>
+          </w:rPr>
+          <w:tab/>
+        </w:r>
+        <w:r>
+          <w:rPr>
+            <w:noProof/>
+            <w:webHidden/>
+          </w:rPr>
+          <w:fldChar w:fldCharType="begin"/>
+        </w:r>
+        <w:r>
+          <w:rPr>
+            <w:noProof/>
+            <w:webHidden/>
+          </w:rPr>
+          <w:instrText xml:space="preserve"> PAGEREF _Toc385191168 \h </w:instrText>
+        </w:r>
+        <w:r>
+          <w:rPr>
+            <w:noProof/>
+            <w:webHidden/>
+          </w:rPr>
+        </w:r>
+        <w:r>
+          <w:rPr>
+            <w:noProof/>
+            <w:webHidden/>
+          </w:rPr>
+          <w:fldChar w:fldCharType="separate"/>
+        </w:r>
+        <w:r>
+          <w:rPr>
+            <w:noProof/>
+            <w:webHidden/>
+          </w:rPr>
+          <w:t>6</w:t>
+        </w:r>
+        <w:r>
+          <w:rPr>
+            <w:noProof/>
+            <w:webHidden/>
+          </w:rPr>
+          <w:fldChar w:fldCharType="end"/>
+        </w:r>
+      </w:hyperlink>
+    </w:p>
+    <w:p>
+      <w:pPr>
+        <w:pStyle w:val="TDC2"/>
+        <w:tabs>
+          <w:tab w:val="left" w:pos="880"/>
+          <w:tab w:val="right" w:leader="dot" w:pos="8828"/>
+        </w:tabs>
+        <w:rPr>
+          <w:rFonts w:asciiTheme="minorHAnsi" w:eastAsiaTheme="minorEastAsia" w:hAnsiTheme="minorHAnsi" w:cstheme="minorBidi"/>
+          <w:smallCaps w:val="0"/>
+          <w:noProof/>
+          <w:szCs w:val="22"/>
+          <w:lang w:val="es-CO" w:eastAsia="es-CO"/>
+        </w:rPr>
+      </w:pPr>
+      <w:hyperlink w:anchor="_Toc385191169" w:history="1">
+        <w:r>
+          <w:rPr>
+            <w:rStyle w:val="Hipervnculo"/>
+            <w:noProof/>
+          </w:rPr>
+          <w:t>3.5</w:t>
+        </w:r>
+        <w:r>
+          <w:rPr>
+            <w:rFonts w:asciiTheme="minorHAnsi" w:eastAsiaTheme="minorEastAsia" w:hAnsiTheme="minorHAnsi" w:cstheme="minorBidi"/>
+            <w:smallCaps w:val="0"/>
+            <w:noProof/>
+            <w:szCs w:val="22"/>
+            <w:lang w:val="es-CO" w:eastAsia="es-CO"/>
+          </w:rPr>
+          <w:tab/>
+        </w:r>
+        <w:r>
+          <w:rPr>
+            <w:rStyle w:val="Hipervnculo"/>
+            <w:noProof/>
+          </w:rPr>
+          <w:t>Estándar para contar LOC</w:t>
+        </w:r>
+        <w:r>
+          <w:rPr>
+            <w:noProof/>
+            <w:webHidden/>
+          </w:rPr>
+          <w:tab/>
+        </w:r>
+        <w:r>
+          <w:rPr>
+            <w:noProof/>
+            <w:webHidden/>
+          </w:rPr>
+          <w:fldChar w:fldCharType="begin"/>
+        </w:r>
+        <w:r>
+          <w:rPr>
+            <w:noProof/>
+            <w:webHidden/>
+          </w:rPr>
+          <w:instrText xml:space="preserve"> PAGEREF _Toc385191169 \h </w:instrText>
+        </w:r>
+        <w:r>
+          <w:rPr>
+            <w:noProof/>
+            <w:webHidden/>
+          </w:rPr>
+        </w:r>
+        <w:r>
+          <w:rPr>
+            <w:noProof/>
+            <w:webHidden/>
+          </w:rPr>
+          <w:fldChar w:fldCharType="separate"/>
+        </w:r>
+        <w:r>
+          <w:rPr>
+            <w:noProof/>
+            <w:webHidden/>
+          </w:rPr>
+          <w:t>7</w:t>
         </w:r>
         <w:r>
           <w:rPr>
@@ -1505,13 +1801,11 @@
     <w:p/>
     <w:p/>
     <w:p/>
-    <w:p/>
-    <w:p/>
     <w:p>
       <w:pPr>
         <w:pStyle w:val="Ttulo1"/>
       </w:pPr>
-      <w:bookmarkStart w:id="0" w:name="_Toc385183576"/>
+      <w:bookmarkStart w:id="0" w:name="_Toc385191158"/>
       <w:bookmarkStart w:id="1" w:name="_GoBack"/>
       <w:bookmarkEnd w:id="1"/>
       <w:r>
@@ -1519,27 +1813,21 @@
         <w:t>Introducción</w:t>
       </w:r>
       <w:bookmarkEnd w:id="0"/>
-      <w:r>
-        <w:fldChar w:fldCharType="begin"/>
-      </w:r>
-      <w:r>
-        <w:instrText xml:space="preserve"> TOC \o "1-3" \h \z \u </w:instrText>
-      </w:r>
-      <w:r>
-        <w:fldChar w:fldCharType="end"/>
-      </w:r>
     </w:p>
     <w:p>
       <w:pPr>
         <w:pStyle w:val="Ttulo2"/>
         <w:numPr>
           <w:ilvl w:val="1"/>
-          <w:numId w:val="3"/>
+          <w:numId w:val="5"/>
         </w:numPr>
       </w:pPr>
-      <w:bookmarkStart w:id="2" w:name="_Toc385183577"/>
-      <w:r>
-        <w:t>Propósito del documento</w:t>
+      <w:bookmarkStart w:id="2" w:name="_Toc385191159"/>
+      <w:r>
+        <w:t>Propósito</w:t>
+      </w:r>
+      <w:r>
+        <w:t xml:space="preserve"> del documento</w:t>
       </w:r>
       <w:bookmarkEnd w:id="2"/>
     </w:p>
@@ -1557,131 +1845,65 @@
     <w:p>
       <w:pPr>
         <w:pStyle w:val="Ttulo1"/>
-      </w:pPr>
-      <w:bookmarkStart w:id="3" w:name="_Toc385183578"/>
-      <w:r>
-        <w:t>Diseño</w:t>
-      </w:r>
+        <w:jc w:val="both"/>
+      </w:pPr>
+      <w:bookmarkStart w:id="3" w:name="_Toc385183580"/>
+      <w:bookmarkStart w:id="4" w:name="_Toc385188365"/>
+      <w:bookmarkStart w:id="5" w:name="_Toc385188399"/>
+      <w:bookmarkStart w:id="6" w:name="_Toc385188538"/>
+      <w:bookmarkStart w:id="7" w:name="_Toc385189076"/>
+      <w:bookmarkStart w:id="8" w:name="_Toc385189091"/>
+      <w:bookmarkStart w:id="9" w:name="_Toc385191160"/>
       <w:bookmarkEnd w:id="3"/>
-    </w:p>
-    <w:p>
-      <w:pPr>
-        <w:pStyle w:val="Ttulo2"/>
-        <w:numPr>
-          <w:ilvl w:val="1"/>
-          <w:numId w:val="4"/>
-        </w:numPr>
-      </w:pPr>
-      <w:bookmarkStart w:id="4" w:name="_Toc385183579"/>
-      <w:r>
-        <w:t>Alto nivel</w:t>
-      </w:r>
       <w:bookmarkEnd w:id="4"/>
-    </w:p>
-    <w:p>
-      <w:pPr>
-        <w:pStyle w:val="Prrafodelista"/>
-        <w:keepNext/>
-        <w:numPr>
-          <w:ilvl w:val="0"/>
-          <w:numId w:val="1"/>
-        </w:numPr>
-        <w:spacing w:before="240" w:after="60" w:line="240" w:lineRule="auto"/>
-        <w:contextualSpacing w:val="0"/>
-        <w:outlineLvl w:val="1"/>
-        <w:rPr>
-          <w:rFonts w:ascii="Calibri" w:eastAsia="Times New Roman" w:hAnsi="Calibri" w:cs="Calibri"/>
-          <w:b/>
-          <w:bCs/>
-          <w:i/>
-          <w:iCs/>
-          <w:vanish/>
-          <w:lang w:val="es-ES" w:eastAsia="es-ES"/>
-        </w:rPr>
-      </w:pPr>
-      <w:bookmarkStart w:id="5" w:name="_Toc385183580"/>
       <w:bookmarkEnd w:id="5"/>
-    </w:p>
-    <w:p>
-      <w:pPr>
-        <w:pStyle w:val="Prrafodelista"/>
-        <w:keepNext/>
-        <w:numPr>
-          <w:ilvl w:val="0"/>
-          <w:numId w:val="1"/>
-        </w:numPr>
-        <w:spacing w:before="240" w:after="60" w:line="240" w:lineRule="auto"/>
-        <w:contextualSpacing w:val="0"/>
-        <w:outlineLvl w:val="1"/>
-        <w:rPr>
-          <w:rFonts w:ascii="Calibri" w:eastAsia="Times New Roman" w:hAnsi="Calibri" w:cs="Calibri"/>
-          <w:b/>
-          <w:bCs/>
-          <w:i/>
-          <w:iCs/>
-          <w:vanish/>
-          <w:lang w:val="es-ES" w:eastAsia="es-ES"/>
-        </w:rPr>
-      </w:pPr>
-      <w:bookmarkStart w:id="6" w:name="_Toc385183581"/>
       <w:bookmarkEnd w:id="6"/>
-    </w:p>
-    <w:p>
-      <w:pPr>
-        <w:pStyle w:val="Prrafodelista"/>
-        <w:keepNext/>
-        <w:numPr>
-          <w:ilvl w:val="1"/>
-          <w:numId w:val="1"/>
-        </w:numPr>
-        <w:spacing w:before="240" w:after="60" w:line="240" w:lineRule="auto"/>
-        <w:contextualSpacing w:val="0"/>
-        <w:outlineLvl w:val="1"/>
-        <w:rPr>
-          <w:rFonts w:ascii="Calibri" w:eastAsia="Times New Roman" w:hAnsi="Calibri" w:cs="Calibri"/>
-          <w:b/>
-          <w:bCs/>
-          <w:i/>
-          <w:iCs/>
-          <w:vanish/>
-          <w:lang w:val="es-ES" w:eastAsia="es-ES"/>
-        </w:rPr>
-      </w:pPr>
-      <w:bookmarkStart w:id="7" w:name="_Toc385183582"/>
       <w:bookmarkEnd w:id="7"/>
-    </w:p>
-    <w:p>
-      <w:pPr>
-        <w:pStyle w:val="Ttulo3"/>
-        <w:rPr>
-          <w:i/>
-        </w:rPr>
-      </w:pPr>
-      <w:bookmarkStart w:id="8" w:name="_Toc385183583"/>
-      <w:r>
-        <w:rPr>
-          <w:i/>
-        </w:rPr>
-        <w:t>Diagrama de clases</w:t>
-      </w:r>
       <w:bookmarkEnd w:id="8"/>
-    </w:p>
-    <w:p>
-      <w:pPr>
-        <w:rPr>
-          <w:lang w:val="es-ES" w:eastAsia="es-ES"/>
-        </w:rPr>
-      </w:pPr>
-      <w:r>
-        <w:rPr>
-          <w:noProof/>
-          <w:lang w:eastAsia="es-CO"/>
-        </w:rPr>
+      <w:r>
+        <w:t>D</w:t>
+      </w:r>
+      <w:r>
+        <w:t>iseño</w:t>
+      </w:r>
+      <w:r>
+        <w:t xml:space="preserve"> de Alto Nivel</w:t>
+      </w:r>
+      <w:bookmarkEnd w:id="9"/>
+    </w:p>
+    <w:p>
+      <w:pPr>
+        <w:jc w:val="both"/>
+        <w:rPr>
+          <w:lang w:val="es-ES" w:eastAsia="es-ES"/>
+        </w:rPr>
+      </w:pPr>
+      <w:r>
+        <w:rPr>
+          <w:lang w:val="es-ES" w:eastAsia="es-ES"/>
+        </w:rPr>
+        <w:t>A continuación se observa un diseño de alto nivel donde se especifican los componentes a desarrollar y sus relaciones.</w:t>
+      </w:r>
+    </w:p>
+    <w:p>
+      <w:bookmarkStart w:id="10" w:name="_Toc385183581"/>
+      <w:bookmarkStart w:id="11" w:name="_Toc385188366"/>
+      <w:bookmarkStart w:id="12" w:name="_Toc385188400"/>
+      <w:bookmarkStart w:id="13" w:name="_Toc385188539"/>
+      <w:bookmarkStart w:id="14" w:name="_Toc385189077"/>
+      <w:bookmarkStart w:id="15" w:name="_Toc385189092"/>
+      <w:bookmarkEnd w:id="10"/>
+      <w:bookmarkEnd w:id="11"/>
+      <w:bookmarkEnd w:id="12"/>
+      <w:bookmarkEnd w:id="13"/>
+      <w:bookmarkEnd w:id="14"/>
+      <w:bookmarkEnd w:id="15"/>
+      <w:r>
         <w:drawing>
           <wp:inline distT="0" distB="0" distL="0" distR="0">
             <wp:extent cx="5612130" cy="5467672"/>
             <wp:effectExtent l="0" t="0" r="7620" b="0"/>
-            <wp:docPr id="4" name="Imagen 4" descr="C:\Users\FabiánEduardo\Desktop\Diagrama de clases Alto Nivel.bmp"/>
+            <wp:docPr id="6" name="Imagen 6" descr="C:\Users\FabiánEduardo\Desktop\Diagrama de clases Alto Nivel.bmp"/>
             <wp:cNvGraphicFramePr>
               <a:graphicFrameLocks xmlns:a="http://schemas.openxmlformats.org/drawingml/2006/main" noChangeAspect="1"/>
             </wp:cNvGraphicFramePr>
@@ -1689,13 +1911,13 @@
               <a:graphicData uri="http://schemas.openxmlformats.org/drawingml/2006/picture">
                 <pic:pic xmlns:pic="http://schemas.openxmlformats.org/drawingml/2006/picture">
                   <pic:nvPicPr>
-                    <pic:cNvPr id="0" name="Picture 1" descr="C:\Users\FabiánEduardo\Desktop\Diagrama de clases Alto Nivel.bmp"/>
+                    <pic:cNvPr id="0" name="Picture 2" descr="C:\Users\FabiánEduardo\Desktop\Diagrama de clases Alto Nivel.bmp"/>
                     <pic:cNvPicPr>
                       <a:picLocks noChangeAspect="1" noChangeArrowheads="1"/>
                     </pic:cNvPicPr>
                   </pic:nvPicPr>
                   <pic:blipFill>
-                    <a:blip r:embed="rId10">
+                    <a:blip r:embed="rId11">
                       <a:extLst>
                         <a:ext uri="{28A0092B-C50C-407E-A947-70E740481C1C}">
                           <a14:useLocalDpi xmlns:a14="http://schemas.microsoft.com/office/drawing/2010/main" val="0"/>
@@ -1732,67 +1954,398 @@
         <w:pStyle w:val="Ttulo2"/>
         <w:numPr>
           <w:ilvl w:val="1"/>
-          <w:numId w:val="2"/>
+          <w:numId w:val="6"/>
         </w:numPr>
       </w:pPr>
-      <w:bookmarkStart w:id="9" w:name="_Toc385183584"/>
+      <w:bookmarkStart w:id="16" w:name="_Toc385191161"/>
       <w:r>
         <w:lastRenderedPageBreak/>
-        <w:t>Detallado</w:t>
-      </w:r>
-      <w:bookmarkEnd w:id="9"/>
-    </w:p>
-    <w:p>
-      <w:pPr>
-        <w:pStyle w:val="Prrafodelista"/>
-        <w:keepNext/>
+        <w:t>Patrón de Diseño Fachada</w:t>
+      </w:r>
+      <w:bookmarkEnd w:id="16"/>
+    </w:p>
+    <w:p>
+      <w:pPr>
+        <w:jc w:val="both"/>
+        <w:rPr>
+          <w:lang w:val="es-ES" w:eastAsia="es-ES"/>
+        </w:rPr>
+      </w:pPr>
+      <w:r>
+        <w:rPr>
+          <w:lang w:val="es-ES" w:eastAsia="es-ES"/>
+        </w:rPr>
+        <w:t>Como se observa en el diagrama anterior de alto nivel es necesario utilizar el patrón de diseño Fachada que nos permitirá definir un único punto de entrada entre la interfaz y la lógica de la aplicación</w:t>
+      </w:r>
+      <w:r>
+        <w:rPr>
+          <w:lang w:val="es-ES" w:eastAsia="es-ES"/>
+        </w:rPr>
+        <w:t>. Esta clase será encargada de invocar los responsables para procesar las peticiones provenientes de la interfaz y dar manejo a posibles errores provenientes de las capas responsables, con el fin de que no se generen errores que no se puedan controlar en la interfaz.</w:t>
+      </w:r>
+    </w:p>
+    <w:p>
+      <w:pPr>
+        <w:pStyle w:val="Ttulo2"/>
         <w:numPr>
           <w:ilvl w:val="1"/>
-          <w:numId w:val="1"/>
+          <w:numId w:val="6"/>
         </w:numPr>
-        <w:spacing w:before="240" w:after="60" w:line="240" w:lineRule="auto"/>
-        <w:contextualSpacing w:val="0"/>
-        <w:outlineLvl w:val="1"/>
-        <w:rPr>
-          <w:rFonts w:ascii="Calibri" w:eastAsia="Times New Roman" w:hAnsi="Calibri" w:cs="Calibri"/>
+      </w:pPr>
+      <w:bookmarkStart w:id="17" w:name="_Toc385191162"/>
+      <w:r>
+        <w:t>DTO</w:t>
+      </w:r>
+      <w:bookmarkEnd w:id="17"/>
+    </w:p>
+    <w:p>
+      <w:pPr>
+        <w:jc w:val="both"/>
+        <w:rPr>
+          <w:lang w:val="es-ES" w:eastAsia="es-ES"/>
+        </w:rPr>
+      </w:pPr>
+      <w:r>
+        <w:rPr>
+          <w:lang w:val="es-ES" w:eastAsia="es-ES"/>
+        </w:rPr>
+        <w:t xml:space="preserve">Se considera conveniente la creación de clases DTO (Objeto de transferencia de datos) para transportar los datos entre capas. Esto se realiza debido a que reduce el costo entre llamados </w:t>
+      </w:r>
+      <w:r>
+        <w:rPr>
+          <w:lang w:val="es-ES" w:eastAsia="es-ES"/>
+        </w:rPr>
+        <w:t>y a que puede mejorar el rendimiento de la aplicación si en algún momento se deba realizar una modificación al programa en la</w:t>
+      </w:r>
+      <w:r>
+        <w:rPr>
+          <w:lang w:val="es-ES" w:eastAsia="es-ES"/>
+        </w:rPr>
+        <w:t xml:space="preserve"> que los datos deban </w:t>
+      </w:r>
+      <w:r>
+        <w:rPr>
+          <w:lang w:val="es-ES" w:eastAsia="es-ES"/>
+        </w:rPr>
+        <w:t>viajar entre interfaces remotas.</w:t>
+      </w:r>
+    </w:p>
+    <w:p>
+      <w:pPr>
+        <w:pStyle w:val="Ttulo2"/>
+        <w:numPr>
+          <w:ilvl w:val="1"/>
+          <w:numId w:val="6"/>
+        </w:numPr>
+      </w:pPr>
+      <w:bookmarkStart w:id="18" w:name="_Toc385191163"/>
+      <w:r>
+        <w:t>Propiedades</w:t>
+      </w:r>
+      <w:bookmarkEnd w:id="18"/>
+    </w:p>
+    <w:p>
+      <w:pPr>
+        <w:jc w:val="both"/>
+        <w:rPr>
+          <w:lang w:val="es-ES" w:eastAsia="es-ES"/>
+        </w:rPr>
+      </w:pPr>
+      <w:r>
+        <w:rPr>
+          <w:lang w:val="es-ES" w:eastAsia="es-ES"/>
+        </w:rPr>
+        <w:t xml:space="preserve">Debe existir un archivo de propiedades llamado </w:t>
+      </w:r>
+      <w:r>
+        <w:rPr>
           <w:b/>
-          <w:bCs/>
-          <w:i/>
-          <w:iCs/>
-          <w:vanish/>
-          <w:lang w:val="es-ES" w:eastAsia="es-ES"/>
-        </w:rPr>
-      </w:pPr>
-      <w:bookmarkStart w:id="10" w:name="_Toc385183585"/>
-      <w:bookmarkEnd w:id="10"/>
-    </w:p>
-    <w:p>
-      <w:pPr>
-        <w:pStyle w:val="Ttulo3"/>
-        <w:rPr>
-          <w:i/>
-        </w:rPr>
-      </w:pPr>
-      <w:bookmarkStart w:id="11" w:name="_Toc385183586"/>
-      <w:r>
-        <w:rPr>
-          <w:i/>
-        </w:rPr>
-        <w:t>Diagrama de clases</w:t>
-      </w:r>
-      <w:bookmarkEnd w:id="11"/>
-    </w:p>
-    <w:p>
-      <w:r>
-        <w:rPr>
-          <w:noProof/>
-          <w:lang w:eastAsia="es-CO"/>
-        </w:rPr>
+          <w:lang w:val="es-ES" w:eastAsia="es-ES"/>
+        </w:rPr>
+        <w:t>“</w:t>
+      </w:r>
+      <w:proofErr w:type="spellStart"/>
+      <w:r>
+        <w:rPr>
+          <w:b/>
+          <w:lang w:val="es-ES" w:eastAsia="es-ES"/>
+        </w:rPr>
+        <w:t>comparator-config.properties</w:t>
+      </w:r>
+      <w:proofErr w:type="spellEnd"/>
+      <w:r>
+        <w:rPr>
+          <w:b/>
+          <w:lang w:val="es-ES" w:eastAsia="es-ES"/>
+        </w:rPr>
+        <w:t>”</w:t>
+      </w:r>
+      <w:r>
+        <w:rPr>
+          <w:lang w:val="es-ES" w:eastAsia="es-ES"/>
+        </w:rPr>
+        <w:t>. Con esto se puede mejorar la flexibilidad del programa al permitir realizar cambios en los valores sin tener que afectar el código de la aplicación. Algunas propiedades que deben existir en el archivo son las etiquetas que se colocan para líneas agregadas o eliminadas, rutas de archivos históricos o modificados y valores que el programador considere que puedan cambiar a futuro.</w:t>
+      </w:r>
+    </w:p>
+    <w:p>
+      <w:pPr>
+        <w:pStyle w:val="Ttulo2"/>
+        <w:numPr>
+          <w:ilvl w:val="1"/>
+          <w:numId w:val="6"/>
+        </w:numPr>
+      </w:pPr>
+      <w:bookmarkStart w:id="19" w:name="_Toc385191164"/>
+      <w:r>
+        <w:t>Mensajes</w:t>
+      </w:r>
+      <w:r>
+        <w:t xml:space="preserve"> de Error</w:t>
+      </w:r>
+      <w:bookmarkEnd w:id="19"/>
+    </w:p>
+    <w:p>
+      <w:pPr>
+        <w:rPr>
+          <w:lang w:val="es-ES" w:eastAsia="es-ES"/>
+        </w:rPr>
+      </w:pPr>
+      <w:r>
+        <w:rPr>
+          <w:lang w:val="es-ES" w:eastAsia="es-ES"/>
+        </w:rPr>
+        <w:t>Los mensajes de error se definen en el archivo de propiedades para permitir su actualización en cualquier momento. Los mensajes de error de la aplicación deben ser:</w:t>
+      </w:r>
+    </w:p>
+    <w:p>
+      <w:pPr>
+        <w:rPr>
+          <w:lang w:val="es-ES" w:eastAsia="es-ES"/>
+        </w:rPr>
+      </w:pPr>
+      <w:r>
+        <w:rPr>
+          <w:lang w:val="es-ES" w:eastAsia="es-ES"/>
+        </w:rPr>
+        <w:t>E</w:t>
+      </w:r>
+      <w:r>
+        <w:rPr>
+          <w:lang w:val="es-ES" w:eastAsia="es-ES"/>
+        </w:rPr>
+        <w:t xml:space="preserve">CT000=Error no manejado. </w:t>
+      </w:r>
+    </w:p>
+    <w:p>
+      <w:pPr>
+        <w:rPr>
+          <w:lang w:val="es-ES" w:eastAsia="es-ES"/>
+        </w:rPr>
+      </w:pPr>
+      <w:r>
+        <w:rPr>
+          <w:lang w:val="es-ES" w:eastAsia="es-ES"/>
+        </w:rPr>
+        <w:t>ECT001</w:t>
+      </w:r>
+      <w:r>
+        <w:rPr>
+          <w:lang w:val="es-ES" w:eastAsia="es-ES"/>
+        </w:rPr>
+        <w:t>=</w:t>
+      </w:r>
+      <w:r>
+        <w:rPr>
+          <w:lang w:val="es-ES" w:eastAsia="es-ES"/>
+        </w:rPr>
+        <w:t>Error al cargar las propiedades del Sistema.</w:t>
+      </w:r>
+    </w:p>
+    <w:p>
+      <w:pPr>
+        <w:rPr>
+          <w:lang w:val="es-ES" w:eastAsia="es-ES"/>
+        </w:rPr>
+      </w:pPr>
+      <w:r>
+        <w:rPr>
+          <w:lang w:val="es-ES" w:eastAsia="es-ES"/>
+        </w:rPr>
+        <w:t>ECT002</w:t>
+      </w:r>
+      <w:r>
+        <w:rPr>
+          <w:lang w:val="es-ES" w:eastAsia="es-ES"/>
+        </w:rPr>
+        <w:t>=</w:t>
+      </w:r>
+      <w:r>
+        <w:rPr>
+          <w:lang w:val="es-ES" w:eastAsia="es-ES"/>
+        </w:rPr>
+        <w:t>No se han encontrado archivos a comparar.</w:t>
+      </w:r>
+    </w:p>
+    <w:p>
+      <w:pPr>
+        <w:rPr>
+          <w:lang w:val="es-ES" w:eastAsia="es-ES"/>
+        </w:rPr>
+      </w:pPr>
+      <w:r>
+        <w:rPr>
+          <w:lang w:val="es-ES" w:eastAsia="es-ES"/>
+        </w:rPr>
+        <w:t>ECT00</w:t>
+      </w:r>
+      <w:r>
+        <w:rPr>
+          <w:lang w:val="es-ES" w:eastAsia="es-ES"/>
+        </w:rPr>
+        <w:t>3</w:t>
+      </w:r>
+      <w:r>
+        <w:rPr>
+          <w:lang w:val="es-ES" w:eastAsia="es-ES"/>
+        </w:rPr>
+        <w:t>=</w:t>
+      </w:r>
+      <w:r>
+        <w:rPr>
+          <w:lang w:val="es-ES" w:eastAsia="es-ES"/>
+        </w:rPr>
+        <w:t>Error en el sistema al actualizar la nueva versión.</w:t>
+      </w:r>
+    </w:p>
+    <w:p>
+      <w:pPr>
+        <w:pStyle w:val="Ttulo2"/>
+        <w:numPr>
+          <w:ilvl w:val="1"/>
+          <w:numId w:val="6"/>
+        </w:numPr>
+      </w:pPr>
+      <w:bookmarkStart w:id="20" w:name="_Toc385191165"/>
+      <w:r>
+        <w:t>Mensajes de</w:t>
+      </w:r>
+      <w:r>
+        <w:t>l Sistema</w:t>
+      </w:r>
+      <w:bookmarkEnd w:id="20"/>
+    </w:p>
+    <w:p>
+      <w:r>
+        <w:t>S</w:t>
+      </w:r>
+      <w:r>
+        <w:t>CT000=</w:t>
+      </w:r>
+      <w:r>
+        <w:t>Comparación realizada correctamente.</w:t>
+      </w:r>
+      <w:r>
+        <w:t xml:space="preserve"> </w:t>
+      </w:r>
+    </w:p>
+    <w:p>
+      <w:r>
+        <w:t>S</w:t>
+      </w:r>
+      <w:r>
+        <w:t>CT001</w:t>
+      </w:r>
+      <w:r>
+        <w:t>=</w:t>
+      </w:r>
+      <w:r>
+        <w:t>Actualización realizada correctamente.</w:t>
+      </w:r>
+    </w:p>
+    <w:p>
+      <w:pPr>
+        <w:pStyle w:val="Ttulo2"/>
+        <w:numPr>
+          <w:ilvl w:val="1"/>
+          <w:numId w:val="6"/>
+        </w:numPr>
+      </w:pPr>
+      <w:bookmarkStart w:id="21" w:name="_Toc385191166"/>
+      <w:proofErr w:type="spellStart"/>
+      <w:r>
+        <w:t>ComparadorException</w:t>
+      </w:r>
+      <w:bookmarkEnd w:id="21"/>
+      <w:proofErr w:type="spellEnd"/>
+    </w:p>
+    <w:p>
+      <w:pPr>
+        <w:jc w:val="both"/>
+        <w:rPr>
+          <w:lang w:val="es-ES" w:eastAsia="es-ES"/>
+        </w:rPr>
+      </w:pPr>
+      <w:r>
+        <w:rPr>
+          <w:lang w:val="es-ES" w:eastAsia="es-ES"/>
+        </w:rPr>
+        <w:t xml:space="preserve">Se define una clase </w:t>
+      </w:r>
+      <w:proofErr w:type="spellStart"/>
+      <w:r>
+        <w:rPr>
+          <w:lang w:val="es-ES" w:eastAsia="es-ES"/>
+        </w:rPr>
+        <w:t>Exception</w:t>
+      </w:r>
+      <w:proofErr w:type="spellEnd"/>
+      <w:r>
+        <w:rPr>
+          <w:lang w:val="es-ES" w:eastAsia="es-ES"/>
+        </w:rPr>
+        <w:t xml:space="preserve"> llamada </w:t>
+      </w:r>
+      <w:proofErr w:type="spellStart"/>
+      <w:r>
+        <w:rPr>
+          <w:lang w:val="es-ES" w:eastAsia="es-ES"/>
+        </w:rPr>
+        <w:t>ComparadorException</w:t>
+      </w:r>
+      <w:proofErr w:type="spellEnd"/>
+      <w:r>
+        <w:rPr>
+          <w:lang w:val="es-ES" w:eastAsia="es-ES"/>
+        </w:rPr>
+        <w:t xml:space="preserve"> propia de la aplicación para el manejo de errores que se puedan presentar en la lógica de negocio.</w:t>
+      </w:r>
+    </w:p>
+    <w:p>
+      <w:pPr>
+        <w:jc w:val="both"/>
+        <w:rPr>
+          <w:lang w:val="es-ES" w:eastAsia="es-ES"/>
+        </w:rPr>
+      </w:pPr>
+    </w:p>
+    <w:p>
+      <w:pPr>
+        <w:pStyle w:val="Ttulo1"/>
+      </w:pPr>
+      <w:bookmarkStart w:id="22" w:name="_Toc385191167"/>
+      <w:r>
+        <w:lastRenderedPageBreak/>
+        <w:t>Diseño detallado</w:t>
+      </w:r>
+      <w:bookmarkEnd w:id="22"/>
+    </w:p>
+    <w:p>
+      <w:r>
         <w:drawing>
           <wp:inline distT="0" distB="0" distL="0" distR="0">
             <wp:extent cx="5612130" cy="5980026"/>
             <wp:effectExtent l="0" t="0" r="7620" b="1905"/>
-            <wp:docPr id="5" name="Imagen 5" descr="C:\Users\FabiánEduardo\Desktop\Diagrama clases detallado.bmp"/>
+            <wp:docPr id="3" name="Imagen 3" descr="C:\Users\FabiánEduardo\Desktop\Diagrama clases detallado.bmp"/>
             <wp:cNvGraphicFramePr>
               <a:graphicFrameLocks xmlns:a="http://schemas.openxmlformats.org/drawingml/2006/main" noChangeAspect="1"/>
             </wp:cNvGraphicFramePr>
@@ -1800,13 +2353,13 @@
               <a:graphicData uri="http://schemas.openxmlformats.org/drawingml/2006/picture">
                 <pic:pic xmlns:pic="http://schemas.openxmlformats.org/drawingml/2006/picture">
                   <pic:nvPicPr>
-                    <pic:cNvPr id="0" name="Picture 2" descr="C:\Users\FabiánEduardo\Desktop\Diagrama clases detallado.bmp"/>
+                    <pic:cNvPr id="0" name="Picture 1" descr="C:\Users\FabiánEduardo\Desktop\Diagrama clases detallado.bmp"/>
                     <pic:cNvPicPr>
                       <a:picLocks noChangeAspect="1" noChangeArrowheads="1"/>
                     </pic:cNvPicPr>
                   </pic:nvPicPr>
                   <pic:blipFill>
-                    <a:blip r:embed="rId11">
+                    <a:blip r:embed="rId12">
                       <a:extLst>
                         <a:ext uri="{28A0092B-C50C-407E-A947-70E740481C1C}">
                           <a14:useLocalDpi xmlns:a14="http://schemas.microsoft.com/office/drawing/2010/main" val="0"/>
@@ -1838,8 +2391,146 @@
         </w:drawing>
       </w:r>
     </w:p>
+    <w:p>
+      <w:pPr>
+        <w:pStyle w:val="Ttulo2"/>
+        <w:numPr>
+          <w:ilvl w:val="1"/>
+          <w:numId w:val="6"/>
+        </w:numPr>
+      </w:pPr>
+      <w:bookmarkStart w:id="23" w:name="_Toc385191168"/>
+      <w:r>
+        <w:t>Estándar de defectos</w:t>
+      </w:r>
+      <w:bookmarkEnd w:id="23"/>
+    </w:p>
+    <w:p>
+      <w:pPr>
+        <w:rPr>
+          <w:lang w:val="es-ES" w:eastAsia="es-ES"/>
+        </w:rPr>
+      </w:pPr>
+      <w:r>
+        <w:rPr>
+          <w:lang w:val="es-ES" w:eastAsia="es-ES"/>
+        </w:rPr>
+        <w:t>Para el estándar de defectos se utilizarán los mismos vistos en PSP:</w:t>
+      </w:r>
+    </w:p>
+    <w:p>
+      <w:pPr>
+        <w:jc w:val="center"/>
+        <w:rPr>
+          <w:lang w:val="es-ES" w:eastAsia="es-ES"/>
+        </w:rPr>
+      </w:pPr>
+      <w:r>
+        <w:rPr>
+          <w:noProof/>
+          <w:lang w:eastAsia="es-CO"/>
+        </w:rPr>
+        <w:lastRenderedPageBreak/>
+        <w:drawing>
+          <wp:inline distT="0" distB="0" distL="0" distR="0" wp14:anchorId="376E8D0D" wp14:editId="7660119F">
+            <wp:extent cx="3354456" cy="2397815"/>
+            <wp:effectExtent l="0" t="0" r="0" b="2540"/>
+            <wp:docPr id="7" name="Imagen 7"/>
+            <wp:cNvGraphicFramePr>
+              <a:graphicFrameLocks xmlns:a="http://schemas.openxmlformats.org/drawingml/2006/main" noChangeAspect="1"/>
+            </wp:cNvGraphicFramePr>
+            <a:graphic xmlns:a="http://schemas.openxmlformats.org/drawingml/2006/main">
+              <a:graphicData uri="http://schemas.openxmlformats.org/drawingml/2006/picture">
+                <pic:pic xmlns:pic="http://schemas.openxmlformats.org/drawingml/2006/picture">
+                  <pic:nvPicPr>
+                    <pic:cNvPr id="1" name=""/>
+                    <pic:cNvPicPr/>
+                  </pic:nvPicPr>
+                  <pic:blipFill>
+                    <a:blip r:embed="rId13"/>
+                    <a:stretch>
+                      <a:fillRect/>
+                    </a:stretch>
+                  </pic:blipFill>
+                  <pic:spPr>
+                    <a:xfrm>
+                      <a:off x="0" y="0"/>
+                      <a:ext cx="3362144" cy="2403310"/>
+                    </a:xfrm>
+                    <a:prstGeom prst="rect">
+                      <a:avLst/>
+                    </a:prstGeom>
+                  </pic:spPr>
+                </pic:pic>
+              </a:graphicData>
+            </a:graphic>
+          </wp:inline>
+        </w:drawing>
+      </w:r>
+    </w:p>
+    <w:p>
+      <w:pPr>
+        <w:pStyle w:val="Ttulo2"/>
+        <w:numPr>
+          <w:ilvl w:val="1"/>
+          <w:numId w:val="6"/>
+        </w:numPr>
+      </w:pPr>
+      <w:bookmarkStart w:id="24" w:name="_Toc385191169"/>
+      <w:r>
+        <w:t xml:space="preserve">Estándar </w:t>
+      </w:r>
+      <w:r>
+        <w:t>para contar LOC</w:t>
+      </w:r>
+      <w:bookmarkEnd w:id="24"/>
+    </w:p>
+    <w:p>
+      <w:pPr>
+        <w:rPr>
+          <w:lang w:val="es-ES" w:eastAsia="es-ES"/>
+        </w:rPr>
+      </w:pPr>
+      <w:r>
+        <w:rPr>
+          <w:lang w:val="es-ES" w:eastAsia="es-ES"/>
+        </w:rPr>
+        <w:t xml:space="preserve">El estándar para contar LOC está definido en el documento </w:t>
+      </w:r>
+      <w:r>
+        <w:rPr>
+          <w:b/>
+          <w:lang w:val="es-ES" w:eastAsia="es-ES"/>
+        </w:rPr>
+        <w:t>“</w:t>
+      </w:r>
+      <w:proofErr w:type="spellStart"/>
+      <w:r>
+        <w:rPr>
+          <w:b/>
+          <w:lang w:val="es-ES" w:eastAsia="es-ES"/>
+        </w:rPr>
+        <w:t>Estandares</w:t>
+      </w:r>
+      <w:proofErr w:type="spellEnd"/>
+      <w:r>
+        <w:rPr>
+          <w:b/>
+          <w:lang w:val="es-ES" w:eastAsia="es-ES"/>
+        </w:rPr>
+        <w:t xml:space="preserve"> de Calidad.docx”</w:t>
+      </w:r>
+      <w:r>
+        <w:rPr>
+          <w:b/>
+          <w:lang w:val="es-ES" w:eastAsia="es-ES"/>
+        </w:rPr>
+        <w:t>.</w:t>
+      </w:r>
+    </w:p>
+    <w:p/>
     <w:sectPr>
-      <w:headerReference w:type="default" r:id="rId12"/>
+      <w:headerReference w:type="default" r:id="rId14"/>
       <w:pgSz w:w="12240" w:h="15840"/>
       <w:pgMar w:top="1417" w:right="1701" w:bottom="1417" w:left="1701" w:header="708" w:footer="708" w:gutter="0"/>
       <w:cols w:space="708"/>
@@ -1994,7 +2685,7 @@
                 <w:bCs/>
                 <w:noProof/>
               </w:rPr>
-              <w:t>4</w:t>
+              <w:t>5</w:t>
             </w:r>
             <w:r>
               <w:rPr>
@@ -2036,7 +2727,7 @@
                 <w:bCs/>
                 <w:noProof/>
               </w:rPr>
-              <w:t>4</w:t>
+              <w:t>6</w:t>
             </w:r>
             <w:r>
               <w:rPr>
@@ -2486,7 +3177,7 @@
   <w:abstractNum w:abstractNumId="0">
     <w:nsid w:val="03F630AF"/>
     <w:multiLevelType w:val="multilevel"/>
-    <w:tmpl w:val="66043C5E"/>
+    <w:tmpl w:val="80DACAD0"/>
     <w:lvl w:ilvl="0">
       <w:start w:val="1"/>
       <w:numFmt w:val="decimal"/>
@@ -2656,7 +3347,7 @@
   <w:abstractNum w:abstractNumId="1">
     <w:nsid w:val="5F602DAC"/>
     <w:multiLevelType w:val="multilevel"/>
-    <w:tmpl w:val="6F3CDF00"/>
+    <w:tmpl w:val="6994C3F8"/>
     <w:lvl w:ilvl="0">
       <w:start w:val="1"/>
       <w:numFmt w:val="decimal"/>
@@ -2837,6 +3528,39 @@
     </w:lvlOverride>
   </w:num>
   <w:num w:numId="4">
+    <w:abstractNumId w:val="1"/>
+    <w:lvlOverride w:ilvl="0">
+      <w:startOverride w:val="2"/>
+    </w:lvlOverride>
+    <w:lvlOverride w:ilvl="1">
+      <w:startOverride w:val="1"/>
+    </w:lvlOverride>
+    <w:lvlOverride w:ilvl="2">
+      <w:startOverride w:val="1"/>
+    </w:lvlOverride>
+    <w:lvlOverride w:ilvl="3">
+      <w:startOverride w:val="1"/>
+    </w:lvlOverride>
+    <w:lvlOverride w:ilvl="4">
+      <w:startOverride w:val="1"/>
+    </w:lvlOverride>
+    <w:lvlOverride w:ilvl="5">
+      <w:startOverride w:val="1"/>
+    </w:lvlOverride>
+    <w:lvlOverride w:ilvl="6">
+      <w:startOverride w:val="1"/>
+    </w:lvlOverride>
+    <w:lvlOverride w:ilvl="7">
+      <w:startOverride w:val="1"/>
+    </w:lvlOverride>
+    <w:lvlOverride w:ilvl="8">
+      <w:startOverride w:val="1"/>
+    </w:lvlOverride>
+  </w:num>
+  <w:num w:numId="5">
+    <w:abstractNumId w:val="1"/>
+  </w:num>
+  <w:num w:numId="6">
     <w:abstractNumId w:val="1"/>
     <w:lvlOverride w:ilvl="0">
       <w:startOverride w:val="2"/>
@@ -3273,7 +3997,7 @@
     <w:pPr>
       <w:keepNext/>
       <w:numPr>
-        <w:numId w:val="2"/>
+        <w:numId w:val="5"/>
       </w:numPr>
       <w:spacing w:before="240" w:after="60" w:line="240" w:lineRule="auto"/>
       <w:outlineLvl w:val="0"/>
@@ -3292,7 +4016,7 @@
     <w:next w:val="Normal"/>
     <w:link w:val="Ttulo2Car"/>
     <w:qFormat/>
-    <w:rsid w:val="00C333BA"/>
+    <w:rsid w:val="007C7592"/>
     <w:pPr>
       <w:keepNext/>
       <w:numPr>
@@ -3359,7 +4083,7 @@
     <w:pPr>
       <w:numPr>
         <w:ilvl w:val="4"/>
-        <w:numId w:val="2"/>
+        <w:numId w:val="5"/>
       </w:numPr>
       <w:spacing w:before="240" w:after="60" w:line="240" w:lineRule="auto"/>
       <w:outlineLvl w:val="4"/>
@@ -3385,7 +4109,7 @@
     <w:pPr>
       <w:numPr>
         <w:ilvl w:val="5"/>
-        <w:numId w:val="2"/>
+        <w:numId w:val="5"/>
       </w:numPr>
       <w:spacing w:before="240" w:after="60" w:line="240" w:lineRule="auto"/>
       <w:outlineLvl w:val="5"/>
@@ -3407,7 +4131,7 @@
     <w:pPr>
       <w:numPr>
         <w:ilvl w:val="6"/>
-        <w:numId w:val="2"/>
+        <w:numId w:val="5"/>
       </w:numPr>
       <w:spacing w:before="240" w:after="60" w:line="240" w:lineRule="auto"/>
       <w:outlineLvl w:val="6"/>
@@ -3428,7 +4152,7 @@
     <w:pPr>
       <w:numPr>
         <w:ilvl w:val="7"/>
-        <w:numId w:val="2"/>
+        <w:numId w:val="5"/>
       </w:numPr>
       <w:spacing w:before="240" w:after="60" w:line="240" w:lineRule="auto"/>
       <w:outlineLvl w:val="7"/>
@@ -3451,7 +4175,7 @@
     <w:pPr>
       <w:numPr>
         <w:ilvl w:val="8"/>
-        <w:numId w:val="2"/>
+        <w:numId w:val="5"/>
       </w:numPr>
       <w:spacing w:before="240" w:after="60" w:line="240" w:lineRule="auto"/>
       <w:outlineLvl w:val="8"/>
@@ -3464,7 +4188,6 @@
   <w:style w:type="character" w:default="1" w:styleId="Fuentedeprrafopredeter">
     <w:name w:val="Default Paragraph Font"/>
     <w:uiPriority w:val="1"/>
-    <w:semiHidden/>
     <w:unhideWhenUsed/>
   </w:style>
   <w:style w:type="table" w:default="1" w:styleId="Tablanormal">
@@ -3631,7 +4354,7 @@
     <w:name w:val="Título 2 Car"/>
     <w:basedOn w:val="Fuentedeprrafopredeter"/>
     <w:link w:val="Ttulo2"/>
-    <w:rsid w:val="00C333BA"/>
+    <w:rsid w:val="007C7592"/>
     <w:rPr>
       <w:rFonts w:ascii="Calibri" w:eastAsia="Times New Roman" w:hAnsi="Calibri" w:cs="Calibri"/>
       <w:b/>
@@ -3734,7 +4457,7 @@
     <w:rsid w:val="00C333BA"/>
     <w:pPr>
       <w:numPr>
-        <w:numId w:val="2"/>
+        <w:numId w:val="5"/>
       </w:numPr>
     </w:pPr>
   </w:style>
@@ -4024,4 +4747,16 @@
     </a:ext>
   </a:extLst>
 </a:theme>
+</file>
+
+<file path=customXml/item1.xml><?xml version="1.0" encoding="utf-8"?>
+<b:Sources xmlns:b="http://schemas.openxmlformats.org/officeDocument/2006/bibliography" xmlns="http://schemas.openxmlformats.org/officeDocument/2006/bibliography" SelectedStyle="\APASixthEditionOfficeOnline.xsl" StyleName="APA" Version="6"/>
+</file>
+
+<file path=customXml/itemProps1.xml><?xml version="1.0" encoding="utf-8"?>
+<ds:datastoreItem xmlns:ds="http://schemas.openxmlformats.org/officeDocument/2006/customXml" ds:itemID="{E0C737CB-F344-43F8-BB81-6F27A9551C0E}">
+  <ds:schemaRefs>
+    <ds:schemaRef ds:uri="http://schemas.openxmlformats.org/officeDocument/2006/bibliography"/>
+  </ds:schemaRefs>
+</ds:datastoreItem>
 </file>
</xml_diff>